<commit_message>
changes accepted/implemented (including consequences)
</commit_message>
<xml_diff>
--- a/documentation/20180417_napire_coding_instructions.docx
+++ b/documentation/20180417_napire_coding_instructions.docx
@@ -2564,21 +2564,32 @@
           <w:szCs w:val="22"/>
           <w:lang w:val="en-US"/>
         </w:rPr>
-        <w:t>are distributed with semicolons as separators and double quotes as quotechars so that they can be readily read by the standard Excel configuration</w:t>
-      </w:r>
-      <w:del w:id="2" w:author="Daniel Méndez" w:date="2018-04-17T17:17:00Z">
-        <w:r>
-          <w:rPr>
-            <w:rFonts w:asciiTheme="majorHAnsi" w:hAnsiTheme="majorHAnsi" w:cs="Arial"/>
-            <w:i/>
-            <w:color w:val="FF0000"/>
-            <w:sz w:val="18"/>
-            <w:szCs w:val="22"/>
-            <w:lang w:val="en-US"/>
-          </w:rPr>
-          <w:delText xml:space="preserve"> in Europe</w:delText>
-        </w:r>
-      </w:del>
+        <w:t xml:space="preserve">are distributed with semicolons as separators and double quotes as </w:t>
+      </w:r>
+      <w:proofErr w:type="spellStart"/>
+      <w:r>
+        <w:rPr>
+          <w:rFonts w:asciiTheme="majorHAnsi" w:hAnsiTheme="majorHAnsi" w:cs="Arial"/>
+          <w:i/>
+          <w:color w:val="FF0000"/>
+          <w:sz w:val="18"/>
+          <w:szCs w:val="22"/>
+          <w:lang w:val="en-US"/>
+        </w:rPr>
+        <w:t>quotechars</w:t>
+      </w:r>
+      <w:proofErr w:type="spellEnd"/>
+      <w:r>
+        <w:rPr>
+          <w:rFonts w:asciiTheme="majorHAnsi" w:hAnsiTheme="majorHAnsi" w:cs="Arial"/>
+          <w:i/>
+          <w:color w:val="FF0000"/>
+          <w:sz w:val="18"/>
+          <w:szCs w:val="22"/>
+          <w:lang w:val="en-US"/>
+        </w:rPr>
+        <w:t xml:space="preserve"> so that they can be readily read by the standard Excel configuration</w:t>
+      </w:r>
       <w:r>
         <w:rPr>
           <w:rFonts w:asciiTheme="majorHAnsi" w:hAnsiTheme="majorHAnsi" w:cs="Arial"/>
@@ -4997,7 +5008,27 @@
           <w:szCs w:val="22"/>
           <w:lang w:val="en-US"/>
         </w:rPr>
-        <w:t xml:space="preserve"> (“lfdn”), </w:t>
+        <w:t xml:space="preserve"> (“</w:t>
+      </w:r>
+      <w:proofErr w:type="spellStart"/>
+      <w:r>
+        <w:rPr>
+          <w:rFonts w:asciiTheme="majorHAnsi" w:eastAsia="Calibri" w:hAnsiTheme="majorHAnsi" w:cs="Arial"/>
+          <w:sz w:val="22"/>
+          <w:szCs w:val="22"/>
+          <w:lang w:val="en-US"/>
+        </w:rPr>
+        <w:t>lfdn</w:t>
+      </w:r>
+      <w:proofErr w:type="spellEnd"/>
+      <w:r>
+        <w:rPr>
+          <w:rFonts w:asciiTheme="majorHAnsi" w:eastAsia="Calibri" w:hAnsiTheme="majorHAnsi" w:cs="Arial"/>
+          <w:sz w:val="22"/>
+          <w:szCs w:val="22"/>
+          <w:lang w:val="en-US"/>
+        </w:rPr>
+        <w:t xml:space="preserve">”), </w:t>
       </w:r>
     </w:p>
     <w:p>
@@ -5040,7 +5071,27 @@
           <w:szCs w:val="22"/>
           <w:lang w:val="en-US"/>
         </w:rPr>
-        <w:t xml:space="preserve"> (“v_&lt;variable_number&gt;”), and </w:t>
+        <w:t xml:space="preserve"> (“v_&lt;</w:t>
+      </w:r>
+      <w:proofErr w:type="spellStart"/>
+      <w:r>
+        <w:rPr>
+          <w:rFonts w:asciiTheme="majorHAnsi" w:eastAsia="Calibri" w:hAnsiTheme="majorHAnsi" w:cs="Arial"/>
+          <w:sz w:val="22"/>
+          <w:szCs w:val="22"/>
+          <w:lang w:val="en-US"/>
+        </w:rPr>
+        <w:t>variable_number</w:t>
+      </w:r>
+      <w:proofErr w:type="spellEnd"/>
+      <w:r>
+        <w:rPr>
+          <w:rFonts w:asciiTheme="majorHAnsi" w:eastAsia="Calibri" w:hAnsiTheme="majorHAnsi" w:cs="Arial"/>
+          <w:sz w:val="22"/>
+          <w:szCs w:val="22"/>
+          <w:lang w:val="en-US"/>
+        </w:rPr>
+        <w:t xml:space="preserve">&gt;”), and </w:t>
       </w:r>
     </w:p>
     <w:p>
@@ -5323,6 +5374,7 @@
         </w:rPr>
         <w:t xml:space="preserve"> that code; else assign </w:t>
       </w:r>
+      <w:proofErr w:type="spellStart"/>
       <w:r>
         <w:rPr>
           <w:rFonts w:asciiTheme="majorHAnsi" w:hAnsiTheme="majorHAnsi" w:cs="Arial"/>
@@ -5353,6 +5405,7 @@
         </w:rPr>
         <w:t>able</w:t>
       </w:r>
+      <w:proofErr w:type="spellEnd"/>
     </w:p>
     <w:p>
       <w:pPr>
@@ -5608,17 +5661,15 @@
         </w:rPr>
         <w:t xml:space="preserve"> names for the groups that are similar in structure </w:t>
       </w:r>
-      <w:ins w:id="3" w:author="Daniel Méndez" w:date="2018-04-17T17:19:00Z">
-        <w:r>
-          <w:rPr>
-            <w:rFonts w:asciiTheme="majorHAnsi" w:hAnsiTheme="majorHAnsi" w:cs="Arial"/>
-            <w:sz w:val="22"/>
-            <w:szCs w:val="22"/>
-            <w:lang w:val="en-US"/>
-          </w:rPr>
-          <w:t xml:space="preserve">and level of abstraction </w:t>
-        </w:r>
-      </w:ins>
+      <w:r>
+        <w:rPr>
+          <w:rFonts w:asciiTheme="majorHAnsi" w:hAnsiTheme="majorHAnsi" w:cs="Arial"/>
+          <w:sz w:val="22"/>
+          <w:szCs w:val="22"/>
+          <w:lang w:val="en-US"/>
+        </w:rPr>
+        <w:t xml:space="preserve">and level of abstraction </w:t>
+      </w:r>
       <w:r>
         <w:rPr>
           <w:rFonts w:asciiTheme="majorHAnsi" w:hAnsiTheme="majorHAnsi" w:cs="Arial"/>
@@ -5691,8 +5742,29 @@
           <w:szCs w:val="22"/>
           <w:lang w:val="en-US"/>
         </w:rPr>
-        <w:t xml:space="preserve">If an answer is empty (e.g., “ “, “.”, or “x”), assign the code </w:t>
-      </w:r>
+        <w:t xml:space="preserve">If an answer is empty (e.g., </w:t>
+      </w:r>
+      <w:proofErr w:type="gramStart"/>
+      <w:r>
+        <w:rPr>
+          <w:rFonts w:asciiTheme="majorHAnsi" w:hAnsiTheme="majorHAnsi" w:cs="Arial"/>
+          <w:sz w:val="22"/>
+          <w:szCs w:val="22"/>
+          <w:lang w:val="en-US"/>
+        </w:rPr>
+        <w:t>“ “</w:t>
+      </w:r>
+      <w:proofErr w:type="gramEnd"/>
+      <w:r>
+        <w:rPr>
+          <w:rFonts w:asciiTheme="majorHAnsi" w:hAnsiTheme="majorHAnsi" w:cs="Arial"/>
+          <w:sz w:val="22"/>
+          <w:szCs w:val="22"/>
+          <w:lang w:val="en-US"/>
+        </w:rPr>
+        <w:t xml:space="preserve">, “.”, or “x”), assign the code </w:t>
+      </w:r>
+      <w:proofErr w:type="spellStart"/>
       <w:r>
         <w:rPr>
           <w:rFonts w:asciiTheme="majorHAnsi" w:hAnsiTheme="majorHAnsi" w:cs="Arial"/>
@@ -5703,14 +5775,35 @@
         </w:rPr>
         <w:t>NotAnswered</w:t>
       </w:r>
-      <w:r>
-        <w:rPr>
-          <w:rFonts w:asciiTheme="majorHAnsi" w:hAnsiTheme="majorHAnsi" w:cs="Arial"/>
-          <w:sz w:val="22"/>
-          <w:szCs w:val="22"/>
-          <w:lang w:val="en-US"/>
-        </w:rPr>
-        <w:t xml:space="preserve"> (not the code NotCodeable).</w:t>
+      <w:proofErr w:type="spellEnd"/>
+      <w:r>
+        <w:rPr>
+          <w:rFonts w:asciiTheme="majorHAnsi" w:hAnsiTheme="majorHAnsi" w:cs="Arial"/>
+          <w:sz w:val="22"/>
+          <w:szCs w:val="22"/>
+          <w:lang w:val="en-US"/>
+        </w:rPr>
+        <w:t xml:space="preserve"> (not the code </w:t>
+      </w:r>
+      <w:proofErr w:type="spellStart"/>
+      <w:r>
+        <w:rPr>
+          <w:rFonts w:asciiTheme="majorHAnsi" w:hAnsiTheme="majorHAnsi" w:cs="Arial"/>
+          <w:sz w:val="22"/>
+          <w:szCs w:val="22"/>
+          <w:lang w:val="en-US"/>
+        </w:rPr>
+        <w:t>NotCodeable</w:t>
+      </w:r>
+      <w:proofErr w:type="spellEnd"/>
+      <w:r>
+        <w:rPr>
+          <w:rFonts w:asciiTheme="majorHAnsi" w:hAnsiTheme="majorHAnsi" w:cs="Arial"/>
+          <w:sz w:val="22"/>
+          <w:szCs w:val="22"/>
+          <w:lang w:val="en-US"/>
+        </w:rPr>
+        <w:t>).</w:t>
       </w:r>
     </w:p>
     <w:p>
@@ -6040,7 +6133,51 @@
           <w:szCs w:val="22"/>
           <w:lang w:val="en-US"/>
         </w:rPr>
-        <w:t xml:space="preserve">holding the answer as many times as needed to have one row per tuple (“lfdn”, “v_&lt;variable_number&gt;”, “tag”). </w:t>
+        <w:t>holding the answer as many times as needed to have one row per tuple (“</w:t>
+      </w:r>
+      <w:proofErr w:type="spellStart"/>
+      <w:r>
+        <w:rPr>
+          <w:rFonts w:asciiTheme="majorHAnsi" w:eastAsia="Calibri" w:hAnsiTheme="majorHAnsi" w:cs="Arial"/>
+          <w:color w:val="000000" w:themeColor="text1"/>
+          <w:sz w:val="22"/>
+          <w:szCs w:val="22"/>
+          <w:lang w:val="en-US"/>
+        </w:rPr>
+        <w:t>lfdn</w:t>
+      </w:r>
+      <w:proofErr w:type="spellEnd"/>
+      <w:r>
+        <w:rPr>
+          <w:rFonts w:asciiTheme="majorHAnsi" w:eastAsia="Calibri" w:hAnsiTheme="majorHAnsi" w:cs="Arial"/>
+          <w:color w:val="000000" w:themeColor="text1"/>
+          <w:sz w:val="22"/>
+          <w:szCs w:val="22"/>
+          <w:lang w:val="en-US"/>
+        </w:rPr>
+        <w:t>”, “v_&lt;</w:t>
+      </w:r>
+      <w:proofErr w:type="spellStart"/>
+      <w:r>
+        <w:rPr>
+          <w:rFonts w:asciiTheme="majorHAnsi" w:eastAsia="Calibri" w:hAnsiTheme="majorHAnsi" w:cs="Arial"/>
+          <w:color w:val="000000" w:themeColor="text1"/>
+          <w:sz w:val="22"/>
+          <w:szCs w:val="22"/>
+          <w:lang w:val="en-US"/>
+        </w:rPr>
+        <w:t>variable_number</w:t>
+      </w:r>
+      <w:proofErr w:type="spellEnd"/>
+      <w:r>
+        <w:rPr>
+          <w:rFonts w:asciiTheme="majorHAnsi" w:eastAsia="Calibri" w:hAnsiTheme="majorHAnsi" w:cs="Arial"/>
+          <w:color w:val="000000" w:themeColor="text1"/>
+          <w:sz w:val="22"/>
+          <w:szCs w:val="22"/>
+          <w:lang w:val="en-US"/>
+        </w:rPr>
+        <w:t xml:space="preserve">&gt;”, “tag”). </w:t>
       </w:r>
       <w:r>
         <w:rPr>
@@ -6626,37 +6763,15 @@
         </w:rPr>
         <w:t xml:space="preserve">t level identifier are optional and where – for the purposes of this survey – a </w:t>
       </w:r>
-      <w:del w:id="4" w:author="Daniel Méndez" w:date="2018-04-17T17:22:00Z">
-        <w:r>
-          <w:rPr>
-            <w:rFonts w:asciiTheme="majorHAnsi" w:hAnsiTheme="majorHAnsi"/>
-            <w:sz w:val="22"/>
-            <w:szCs w:val="22"/>
-            <w:lang w:val="en-US"/>
-          </w:rPr>
-          <w:delText xml:space="preserve">structure </w:delText>
-        </w:r>
-      </w:del>
-      <w:ins w:id="5" w:author="Daniel Méndez" w:date="2018-04-17T17:22:00Z">
-        <w:r>
-          <w:rPr>
-            <w:rFonts w:asciiTheme="majorHAnsi" w:hAnsiTheme="majorHAnsi"/>
-            <w:sz w:val="22"/>
-            <w:szCs w:val="22"/>
-            <w:lang w:val="en-US"/>
-          </w:rPr>
-          <w:t>hierarchy</w:t>
-        </w:r>
-        <w:r>
-          <w:rPr>
-            <w:rFonts w:asciiTheme="majorHAnsi" w:hAnsiTheme="majorHAnsi"/>
-            <w:sz w:val="22"/>
-            <w:szCs w:val="22"/>
-            <w:lang w:val="en-US"/>
-          </w:rPr>
-          <w:t xml:space="preserve"> </w:t>
-        </w:r>
-      </w:ins>
+      <w:r>
+        <w:rPr>
+          <w:rFonts w:asciiTheme="majorHAnsi" w:hAnsiTheme="majorHAnsi"/>
+          <w:sz w:val="22"/>
+          <w:szCs w:val="22"/>
+          <w:lang w:val="en-US"/>
+        </w:rPr>
+        <w:t xml:space="preserve">hierarchy </w:t>
+      </w:r>
       <w:r>
         <w:rPr>
           <w:rFonts w:asciiTheme="majorHAnsi" w:hAnsiTheme="majorHAnsi"/>
@@ -6701,6 +6816,8 @@
           <w:szCs w:val="22"/>
         </w:rPr>
       </w:pPr>
+      <w:proofErr w:type="spellStart"/>
+      <w:proofErr w:type="gramStart"/>
       <w:r>
         <w:rPr>
           <w:rFonts w:asciiTheme="majorHAnsi" w:hAnsiTheme="majorHAnsi"/>
@@ -6721,6 +6838,8 @@
         </w:rPr>
         <w:t>communication</w:t>
       </w:r>
+      <w:proofErr w:type="spellEnd"/>
+      <w:proofErr w:type="gramEnd"/>
       <w:r>
         <w:rPr>
           <w:rFonts w:asciiTheme="majorHAnsi" w:hAnsiTheme="majorHAnsi"/>
@@ -6773,6 +6892,8 @@
           <w:lang w:val="en-US"/>
         </w:rPr>
       </w:pPr>
+      <w:proofErr w:type="spellStart"/>
+      <w:proofErr w:type="gramStart"/>
       <w:r>
         <w:rPr>
           <w:rFonts w:asciiTheme="majorHAnsi" w:hAnsiTheme="majorHAnsi"/>
@@ -6783,6 +6904,8 @@
         </w:rPr>
         <w:t>text:quantified</w:t>
       </w:r>
+      <w:proofErr w:type="spellEnd"/>
+      <w:proofErr w:type="gramEnd"/>
       <w:r>
         <w:rPr>
           <w:rFonts w:asciiTheme="majorHAnsi" w:hAnsiTheme="majorHAnsi"/>
@@ -7201,7 +7324,27 @@
           <w:szCs w:val="22"/>
           <w:lang w:val="en-US"/>
         </w:rPr>
-        <w:t xml:space="preserve"> (“lfdn”), </w:t>
+        <w:t xml:space="preserve"> (“</w:t>
+      </w:r>
+      <w:proofErr w:type="spellStart"/>
+      <w:r>
+        <w:rPr>
+          <w:rFonts w:asciiTheme="majorHAnsi" w:eastAsia="Calibri" w:hAnsiTheme="majorHAnsi" w:cs="Arial"/>
+          <w:sz w:val="22"/>
+          <w:szCs w:val="22"/>
+          <w:lang w:val="en-US"/>
+        </w:rPr>
+        <w:t>lfdn</w:t>
+      </w:r>
+      <w:proofErr w:type="spellEnd"/>
+      <w:r>
+        <w:rPr>
+          <w:rFonts w:asciiTheme="majorHAnsi" w:eastAsia="Calibri" w:hAnsiTheme="majorHAnsi" w:cs="Arial"/>
+          <w:sz w:val="22"/>
+          <w:szCs w:val="22"/>
+          <w:lang w:val="en-US"/>
+        </w:rPr>
+        <w:t xml:space="preserve">”), </w:t>
       </w:r>
     </w:p>
     <w:p>
@@ -7244,7 +7387,27 @@
           <w:szCs w:val="22"/>
           <w:lang w:val="en-US"/>
         </w:rPr>
-        <w:t xml:space="preserve"> (“v_&lt;variable_number&gt;”), and </w:t>
+        <w:t xml:space="preserve"> (“v_&lt;</w:t>
+      </w:r>
+      <w:proofErr w:type="spellStart"/>
+      <w:r>
+        <w:rPr>
+          <w:rFonts w:asciiTheme="majorHAnsi" w:eastAsia="Calibri" w:hAnsiTheme="majorHAnsi" w:cs="Arial"/>
+          <w:sz w:val="22"/>
+          <w:szCs w:val="22"/>
+          <w:lang w:val="en-US"/>
+        </w:rPr>
+        <w:t>variable_number</w:t>
+      </w:r>
+      <w:proofErr w:type="spellEnd"/>
+      <w:r>
+        <w:rPr>
+          <w:rFonts w:asciiTheme="majorHAnsi" w:eastAsia="Calibri" w:hAnsiTheme="majorHAnsi" w:cs="Arial"/>
+          <w:sz w:val="22"/>
+          <w:szCs w:val="22"/>
+          <w:lang w:val="en-US"/>
+        </w:rPr>
+        <w:t xml:space="preserve">&gt;”), and </w:t>
       </w:r>
     </w:p>
     <w:p>
@@ -8355,6 +8518,8 @@
         </w:rPr>
         <w:t>)</w:t>
       </w:r>
+      <w:bookmarkStart w:id="2" w:name="_GoBack"/>
+      <w:bookmarkEnd w:id="2"/>
       <w:r>
         <w:rPr>
           <w:rFonts w:asciiTheme="majorHAnsi" w:hAnsiTheme="majorHAnsi" w:cs="Arial"/>
@@ -8421,7 +8586,26 @@
           <w:lang w:val="en-US"/>
         </w:rPr>
       </w:pPr>
-      <w:commentRangeStart w:id="6"/>
+      <w:r>
+        <w:rPr>
+          <w:lang w:val="en-US"/>
+        </w:rPr>
+        <w:t>Examples of Coding and Tagging Procedures</w:t>
+      </w:r>
+    </w:p>
+    <w:p>
+      <w:pPr>
+        <w:rPr>
+          <w:lang w:val="en-US"/>
+        </w:rPr>
+      </w:pPr>
+    </w:p>
+    <w:p>
+      <w:pPr>
+        <w:rPr>
+          <w:lang w:val="en-US"/>
+        </w:rPr>
+      </w:pPr>
       <w:r>
         <w:rPr>
           <w:noProof/>
@@ -8429,18 +8613,18 @@
           <w:lang w:eastAsia="en-GB"/>
         </w:rPr>
         <w:drawing>
-          <wp:anchor distT="0" distB="0" distL="114300" distR="114300" simplePos="0" relativeHeight="251658240" behindDoc="0" locked="0" layoutInCell="1" allowOverlap="1" wp14:anchorId="58910968" wp14:editId="4369EDF8">
+          <wp:anchor distT="0" distB="0" distL="114300" distR="114300" simplePos="0" relativeHeight="251658240" behindDoc="0" locked="0" layoutInCell="1" allowOverlap="1" wp14:anchorId="58910968" wp14:editId="343AB43C">
             <wp:simplePos x="0" y="0"/>
             <wp:positionH relativeFrom="margin">
               <wp:align>center</wp:align>
             </wp:positionH>
             <wp:positionV relativeFrom="margin">
-              <wp:posOffset>2072640</wp:posOffset>
+              <wp:posOffset>2302510</wp:posOffset>
             </wp:positionV>
-            <wp:extent cx="6422834" cy="5918056"/>
-            <wp:effectExtent l="0" t="0" r="3810" b="635"/>
+            <wp:extent cx="6257686" cy="5584687"/>
+            <wp:effectExtent l="0" t="0" r="0" b="3810"/>
             <wp:wrapNone/>
-            <wp:docPr id="3" name="Picture 3" descr="coding_examples.pdf"/>
+            <wp:docPr id="3" name="Picture 3"/>
             <wp:cNvGraphicFramePr>
               <a:graphicFrameLocks xmlns:a="http://schemas.openxmlformats.org/drawingml/2006/main" noChangeAspect="1"/>
             </wp:cNvGraphicFramePr>
@@ -8461,13 +8645,13 @@
                         </a:ext>
                       </a:extLst>
                     </a:blip>
-                    <a:srcRect l="4780" t="4872" r="10780" b="40189"/>
+                    <a:srcRect l="3043" t="4838" r="10035" b="40342"/>
                     <a:stretch/>
                   </pic:blipFill>
                   <pic:spPr bwMode="auto">
                     <a:xfrm>
                       <a:off x="0" y="0"/>
-                      <a:ext cx="6422834" cy="5918056"/>
+                      <a:ext cx="6257686" cy="5584687"/>
                     </a:xfrm>
                     <a:prstGeom prst="rect">
                       <a:avLst/>
@@ -8494,35 +8678,6 @@
           </wp:anchor>
         </w:drawing>
       </w:r>
-      <w:commentRangeEnd w:id="6"/>
-      <w:r>
-        <w:rPr>
-          <w:rStyle w:val="CommentReference"/>
-          <w:rFonts w:asciiTheme="minorHAnsi" w:eastAsiaTheme="minorHAnsi" w:hAnsiTheme="minorHAnsi" w:cstheme="minorBidi"/>
-          <w:color w:val="auto"/>
-        </w:rPr>
-        <w:commentReference w:id="6"/>
-      </w:r>
-      <w:r>
-        <w:rPr>
-          <w:lang w:val="en-US"/>
-        </w:rPr>
-        <w:t>Examples of Coding and Tagging Procedures</w:t>
-      </w:r>
-    </w:p>
-    <w:p>
-      <w:pPr>
-        <w:rPr>
-          <w:lang w:val="en-US"/>
-        </w:rPr>
-      </w:pPr>
-    </w:p>
-    <w:p>
-      <w:pPr>
-        <w:rPr>
-          <w:lang w:val="en-US"/>
-        </w:rPr>
-      </w:pPr>
       <w:r>
         <w:rPr>
           <w:lang w:val="en-US"/>
@@ -8589,7 +8744,7 @@
                     </pic:cNvPicPr>
                   </pic:nvPicPr>
                   <pic:blipFill>
-                    <a:blip r:embed="rId11">
+                    <a:blip r:embed="rId9">
                       <a:extLst>
                         <a:ext uri="{28A0092B-C50C-407E-A947-70E740481C1C}">
                           <a14:useLocalDpi xmlns:a14="http://schemas.microsoft.com/office/drawing/2010/main" val="0"/>
@@ -8672,7 +8827,7 @@
                     </pic:cNvPicPr>
                   </pic:nvPicPr>
                   <pic:blipFill>
-                    <a:blip r:embed="rId12">
+                    <a:blip r:embed="rId10">
                       <a:extLst>
                         <a:ext uri="{28A0092B-C50C-407E-A947-70E740481C1C}">
                           <a14:useLocalDpi xmlns:a14="http://schemas.microsoft.com/office/drawing/2010/main" val="0"/>
@@ -8717,9 +8872,9 @@
       </w:r>
     </w:p>
     <w:sectPr>
-      <w:headerReference w:type="default" r:id="rId13"/>
-      <w:footerReference w:type="even" r:id="rId14"/>
-      <w:footerReference w:type="default" r:id="rId15"/>
+      <w:headerReference w:type="default" r:id="rId11"/>
+      <w:footerReference w:type="even" r:id="rId12"/>
+      <w:footerReference w:type="default" r:id="rId13"/>
       <w:pgSz w:w="11900" w:h="16840"/>
       <w:pgMar w:top="1418" w:right="1418" w:bottom="566" w:left="1418" w:header="709" w:footer="709" w:gutter="0"/>
       <w:cols w:space="708"/>
@@ -8727,41 +8882,6 @@
     </w:sectPr>
   </w:body>
 </w:document>
-</file>
-
-<file path=word/comments.xml><?xml version="1.0" encoding="utf-8"?>
-<w:comments xmlns:wpc="http://schemas.microsoft.com/office/word/2010/wordprocessingCanvas" xmlns:mo="http://schemas.microsoft.com/office/mac/office/2008/main" xmlns:mc="http://schemas.openxmlformats.org/markup-compatibility/2006" xmlns:mv="urn:schemas-microsoft-com:mac:vml" xmlns:o="urn:schemas-microsoft-com:office:office" xmlns:r="http://schemas.openxmlformats.org/officeDocument/2006/relationships" xmlns:m="http://schemas.openxmlformats.org/officeDocument/2006/math" xmlns:v="urn:schemas-microsoft-com:vml" xmlns:wp14="http://schemas.microsoft.com/office/word/2010/wordprocessingDrawing" xmlns:wp="http://schemas.openxmlformats.org/drawingml/2006/wordprocessingDrawing" xmlns:w10="urn:schemas-microsoft-com:office:word" xmlns:w="http://schemas.openxmlformats.org/wordprocessingml/2006/main" xmlns:w14="http://schemas.microsoft.com/office/word/2010/wordml" xmlns:w15="http://schemas.microsoft.com/office/word/2012/wordml" xmlns:wpg="http://schemas.microsoft.com/office/word/2010/wordprocessingGroup" xmlns:wpi="http://schemas.microsoft.com/office/word/2010/wordprocessingInk" xmlns:wne="http://schemas.microsoft.com/office/word/2006/wordml" xmlns:wps="http://schemas.microsoft.com/office/word/2010/wordprocessingShape" mc:Ignorable="w14 w15 wp14">
-  <w:comment w:id="6" w:author="Daniel Méndez" w:date="2018-04-17T17:25:00Z" w:initials="DM">
-    <w:p>
-      <w:pPr>
-        <w:pStyle w:val="CommentText"/>
-      </w:pPr>
-      <w:r>
-        <w:rPr>
-          <w:rStyle w:val="CommentReference"/>
-        </w:rPr>
-        <w:annotationRef/>
-      </w:r>
-      <w:r>
-        <w:t xml:space="preserve">Können wir hier statt Aryan lieber so etwas wie “pale German” schreiben oder so? </w:t>
-      </w:r>
-      <w:r>
-        <w:sym w:font="Wingdings" w:char="F04A"/>
-      </w:r>
-      <w:r>
-        <w:t xml:space="preserve"> </w:t>
-      </w:r>
-      <w:bookmarkStart w:id="7" w:name="_GoBack"/>
-      <w:bookmarkEnd w:id="7"/>
-    </w:p>
-  </w:comment>
-</w:comments>
-</file>
-
-<file path=word/commentsExtended.xml><?xml version="1.0" encoding="utf-8"?>
-<w15:commentsEx xmlns:wpc="http://schemas.microsoft.com/office/word/2010/wordprocessingCanvas" xmlns:mo="http://schemas.microsoft.com/office/mac/office/2008/main" xmlns:mc="http://schemas.openxmlformats.org/markup-compatibility/2006" xmlns:mv="urn:schemas-microsoft-com:mac:vml" xmlns:o="urn:schemas-microsoft-com:office:office" xmlns:r="http://schemas.openxmlformats.org/officeDocument/2006/relationships" xmlns:m="http://schemas.openxmlformats.org/officeDocument/2006/math" xmlns:v="urn:schemas-microsoft-com:vml" xmlns:wp14="http://schemas.microsoft.com/office/word/2010/wordprocessingDrawing" xmlns:wp="http://schemas.openxmlformats.org/drawingml/2006/wordprocessingDrawing" xmlns:w10="urn:schemas-microsoft-com:office:word" xmlns:w="http://schemas.openxmlformats.org/wordprocessingml/2006/main" xmlns:w14="http://schemas.microsoft.com/office/word/2010/wordml" xmlns:w15="http://schemas.microsoft.com/office/word/2012/wordml" xmlns:wpg="http://schemas.microsoft.com/office/word/2010/wordprocessingGroup" xmlns:wpi="http://schemas.microsoft.com/office/word/2010/wordprocessingInk" xmlns:wne="http://schemas.microsoft.com/office/word/2006/wordml" xmlns:wps="http://schemas.microsoft.com/office/word/2010/wordprocessingShape" mc:Ignorable="w14 w15 wp14">
-  <w15:commentEx w15:paraId="321382A4" w15:done="0"/>
-</w15:commentsEx>
 </file>
 
 <file path=word/endnotes.xml><?xml version="1.0" encoding="utf-8"?>
@@ -8854,7 +8974,7 @@
         <w:rStyle w:val="PageNumber"/>
         <w:noProof/>
       </w:rPr>
-      <w:t>4</w:t>
+      <w:t>1</w:t>
     </w:r>
     <w:r>
       <w:rPr>
@@ -8927,13 +9047,23 @@
       </w:rPr>
       <w:fldChar w:fldCharType="separate"/>
     </w:r>
+    <w:proofErr w:type="spellStart"/>
     <w:r>
       <w:rPr>
         <w:rFonts w:cs="Arial"/>
         <w:color w:val="000000" w:themeColor="text1"/>
         <w:lang w:val="en-US"/>
       </w:rPr>
-      <w:t>NaPiRE 2018</w:t>
+      <w:t>NaPiRE</w:t>
+    </w:r>
+    <w:proofErr w:type="spellEnd"/>
+    <w:r>
+      <w:rPr>
+        <w:rFonts w:cs="Arial"/>
+        <w:color w:val="000000" w:themeColor="text1"/>
+        <w:lang w:val="en-US"/>
+      </w:rPr>
+      <w:t xml:space="preserve"> 2018</w:t>
     </w:r>
     <w:r>
       <w:rPr>
@@ -11299,14 +11429,6 @@
 </w:numbering>
 </file>
 
-<file path=word/people.xml><?xml version="1.0" encoding="utf-8"?>
-<w15:people xmlns:wpc="http://schemas.microsoft.com/office/word/2010/wordprocessingCanvas" xmlns:mo="http://schemas.microsoft.com/office/mac/office/2008/main" xmlns:mc="http://schemas.openxmlformats.org/markup-compatibility/2006" xmlns:mv="urn:schemas-microsoft-com:mac:vml" xmlns:o="urn:schemas-microsoft-com:office:office" xmlns:r="http://schemas.openxmlformats.org/officeDocument/2006/relationships" xmlns:m="http://schemas.openxmlformats.org/officeDocument/2006/math" xmlns:v="urn:schemas-microsoft-com:vml" xmlns:wp14="http://schemas.microsoft.com/office/word/2010/wordprocessingDrawing" xmlns:wp="http://schemas.openxmlformats.org/drawingml/2006/wordprocessingDrawing" xmlns:w10="urn:schemas-microsoft-com:office:word" xmlns:w="http://schemas.openxmlformats.org/wordprocessingml/2006/main" xmlns:w14="http://schemas.microsoft.com/office/word/2010/wordml" xmlns:w15="http://schemas.microsoft.com/office/word/2012/wordml" xmlns:wpg="http://schemas.microsoft.com/office/word/2010/wordprocessingGroup" xmlns:wpi="http://schemas.microsoft.com/office/word/2010/wordprocessingInk" xmlns:wne="http://schemas.microsoft.com/office/word/2006/wordml" xmlns:wps="http://schemas.microsoft.com/office/word/2010/wordprocessingShape" mc:Ignorable="w14 w15 wp14">
-  <w15:person w15:author="Daniel Méndez">
-    <w15:presenceInfo w15:providerId="None" w15:userId="Daniel Méndez"/>
-  </w15:person>
-</w15:people>
-</file>
-
 <file path=word/styles.xml><?xml version="1.0" encoding="utf-8"?>
 <w:styles xmlns:mc="http://schemas.openxmlformats.org/markup-compatibility/2006" xmlns:r="http://schemas.openxmlformats.org/officeDocument/2006/relationships" xmlns:w="http://schemas.openxmlformats.org/wordprocessingml/2006/main" xmlns:w14="http://schemas.microsoft.com/office/word/2010/wordml" xmlns:w15="http://schemas.microsoft.com/office/word/2012/wordml" mc:Ignorable="w14 w15">
   <w:docDefaults>
@@ -11320,7 +11442,7 @@
     </w:rPrDefault>
     <w:pPrDefault/>
   </w:docDefaults>
-  <w:latentStyles w:defLockedState="0" w:defUIPriority="99" w:defSemiHidden="0" w:defUnhideWhenUsed="0" w:defQFormat="0" w:count="380">
+  <w:latentStyles w:defLockedState="0" w:defUIPriority="99" w:defSemiHidden="0" w:defUnhideWhenUsed="0" w:defQFormat="0" w:count="382">
     <w:lsdException w:name="Normal" w:uiPriority="0" w:qFormat="1"/>
     <w:lsdException w:name="heading 1" w:uiPriority="9" w:qFormat="1"/>
     <w:lsdException w:name="heading 2" w:semiHidden="1" w:uiPriority="9" w:unhideWhenUsed="1" w:qFormat="1"/>
@@ -11426,7 +11548,6 @@
     <w:lsdException w:name="HTML Sample" w:semiHidden="1" w:unhideWhenUsed="1"/>
     <w:lsdException w:name="HTML Typewriter" w:semiHidden="1" w:unhideWhenUsed="1"/>
     <w:lsdException w:name="HTML Variable" w:semiHidden="1" w:unhideWhenUsed="1"/>
-    <w:lsdException w:name="Normal Table" w:semiHidden="1" w:unhideWhenUsed="1"/>
     <w:lsdException w:name="annotation subject" w:semiHidden="1" w:unhideWhenUsed="1"/>
     <w:lsdException w:name="No List" w:semiHidden="1" w:unhideWhenUsed="1"/>
     <w:lsdException w:name="Outline List 1" w:semiHidden="1" w:unhideWhenUsed="1"/>
@@ -11472,11 +11593,9 @@
     <w:lsdException w:name="Table Subtle 1" w:semiHidden="1" w:unhideWhenUsed="1"/>
     <w:lsdException w:name="Table Subtle 2" w:semiHidden="1" w:unhideWhenUsed="1"/>
     <w:lsdException w:name="Table Web 1" w:semiHidden="1" w:unhideWhenUsed="1"/>
-    <w:lsdException w:name="Table Web 2" w:semiHidden="1" w:unhideWhenUsed="1"/>
     <w:lsdException w:name="Table Web 3" w:semiHidden="1" w:unhideWhenUsed="1"/>
     <w:lsdException w:name="Balloon Text" w:semiHidden="1" w:unhideWhenUsed="1"/>
     <w:lsdException w:name="Table Grid" w:uiPriority="39"/>
-    <w:lsdException w:name="Table Theme" w:semiHidden="1" w:unhideWhenUsed="1"/>
     <w:lsdException w:name="Note Level 1" w:semiHidden="1" w:unhideWhenUsed="1"/>
     <w:lsdException w:name="Note Level 2" w:semiHidden="1" w:unhideWhenUsed="1"/>
     <w:lsdException w:name="Note Level 3" w:semiHidden="1" w:unhideWhenUsed="1"/>
@@ -11701,6 +11820,8 @@
     <w:lsdException w:name="List Table 5 Dark Accent 6" w:uiPriority="50"/>
     <w:lsdException w:name="List Table 6 Colorful Accent 6" w:uiPriority="51"/>
     <w:lsdException w:name="List Table 7 Colorful Accent 6" w:uiPriority="52"/>
+    <w:lsdException w:name="Mention" w:semiHidden="1" w:unhideWhenUsed="1"/>
+    <w:lsdException w:name="Smart Hyperlink" w:semiHidden="1" w:unhideWhenUsed="1"/>
   </w:latentStyles>
   <w:style w:type="paragraph" w:default="1" w:styleId="Normal">
     <w:name w:val="Normal"/>
@@ -12275,7 +12396,7 @@
 </file>
 
 <file path=customXml/itemProps1.xml><?xml version="1.0" encoding="utf-8"?>
-<ds:datastoreItem xmlns:ds="http://schemas.openxmlformats.org/officeDocument/2006/customXml" ds:itemID="{5823F81C-940F-DD4B-99A2-72DAA898E7BF}">
+<ds:datastoreItem xmlns:ds="http://schemas.openxmlformats.org/officeDocument/2006/customXml" ds:itemID="{3CE851B2-E32C-1848-9F8B-E043B2D4EBF5}">
   <ds:schemaRefs>
     <ds:schemaRef ds:uri="http://schemas.openxmlformats.org/officeDocument/2006/bibliography"/>
   </ds:schemaRefs>

</xml_diff>